<commit_message>
Final web page text
</commit_message>
<xml_diff>
--- a/ppol_563_final/ppol_563_final_report.docx
+++ b/ppol_563_final/ppol_563_final_report.docx
@@ -29,7 +29,10 @@
         <w:pStyle w:val="NoSpacing"/>
       </w:pPr>
       <w:r>
-        <w:t>2021/12/11</w:t>
+        <w:t>2021/12/1</w:t>
+      </w:r>
+      <w:r>
+        <w:t>6</w:t>
       </w:r>
     </w:p>
     <w:p>
@@ -674,10 +677,7 @@
       </w:pPr>
       <w:r>
         <w:tab/>
-        <w:t xml:space="preserve">For the geographic representation of the graph, I use coordinates from the </w:t>
-      </w:r>
-      <w:r>
-        <w:t>Intermodal Passenger Connectivity Database (IPCD)</w:t>
+        <w:t>For the geographic representation of the graph, I use coordinates from the Intermodal Passenger Connectivity Database (IPCD)</w:t>
       </w:r>
       <w:r>
         <w:t>, p</w:t>
@@ -686,13 +686,16 @@
         <w:t xml:space="preserve">ublished by </w:t>
       </w:r>
       <w:r>
-        <w:t xml:space="preserve">the </w:t>
-      </w:r>
-      <w:r>
-        <w:t>US Department of Transportation (DOT) Bureau of Transportation Statistics (BTS)</w:t>
-      </w:r>
-      <w:r>
-        <w:t>.</w:t>
+        <w:t>the US Department of Transportation (DOT) Bureau of Transportation Statistics (BTS).</w:t>
+      </w:r>
+    </w:p>
+    <w:p>
+      <w:pPr>
+        <w:pStyle w:val="NoSpacing"/>
+      </w:pPr>
+      <w:r>
+        <w:tab/>
+        <w:t>After review, I noticed that I’m missing one station from my visualization, Cleveland Park along the red line and between Van Ness and Woodley Park. This oversight highlights the primary issue of user-created data. Given the impending deadline, I have chosen not to make this correction.</w:t>
       </w:r>
     </w:p>
     <w:p/>
@@ -720,10 +723,25 @@
       </w:pPr>
       <w:r>
         <w:tab/>
-        <w:t xml:space="preserve">For visualization, I am using D3.js to draw the graphs and animations between text sections of the web page. D3.js handles the initialization of the graphs, movement between circles and lines, as well as color changes. Other functions, such as the scrolling, </w:t>
-      </w:r>
-      <w:r>
-        <w:t>are implemented through JavaScript, particularly functions written by …</w:t>
+        <w:t xml:space="preserve">For visualization, I am using D3.js to draw the </w:t>
+      </w:r>
+      <w:r>
+        <w:t xml:space="preserve">network </w:t>
+      </w:r>
+      <w:r>
+        <w:t>graph</w:t>
+      </w:r>
+      <w:r>
+        <w:t>, the loss chart,</w:t>
+      </w:r>
+      <w:r>
+        <w:t xml:space="preserve"> and animations between text sections of the web page. D3.js handles the initialization of the graphs, movement between circles and lines, as well as color changes. Other functions, such as the scrolling, </w:t>
+      </w:r>
+      <w:r>
+        <w:t>are implemented through JavaScript, particularly functions written by</w:t>
+      </w:r>
+      <w:r>
+        <w:t xml:space="preserve"> Cuthbert Chow.</w:t>
       </w:r>
     </w:p>
     <w:p>
@@ -752,7 +770,6 @@
         <w:pStyle w:val="NoSpacing"/>
       </w:pPr>
       <w:r>
-        <w:lastRenderedPageBreak/>
         <w:tab/>
         <w:t xml:space="preserve">For data processing and machine learning predictions, I use Python and the packages: </w:t>
       </w:r>
@@ -798,8 +815,25 @@
       </w:r>
     </w:p>
     <w:p>
-      <w:r>
-        <w:t>Key highlights/stories your visualization can be used to highlight (talking points)</w:t>
+      <w:proofErr w:type="spellStart"/>
+      <w:r>
+        <w:t>asf</w:t>
+      </w:r>
+      <w:proofErr w:type="spellEnd"/>
+    </w:p>
+    <w:p/>
+    <w:p>
+      <w:pPr>
+        <w:pStyle w:val="Heading2"/>
+      </w:pPr>
+      <w:r>
+        <w:t>Update</w:t>
+      </w:r>
+      <w:r>
+        <w:t>s</w:t>
+      </w:r>
+      <w:r>
+        <w:t xml:space="preserve"> compared to the ML Visualization Assignment</w:t>
       </w:r>
     </w:p>
     <w:p>
@@ -807,11 +841,11 @@
         <w:pStyle w:val="ListParagraph"/>
         <w:numPr>
           <w:ilvl w:val="0"/>
-          <w:numId w:val="1"/>
+          <w:numId w:val="2"/>
         </w:numPr>
       </w:pPr>
       <w:r>
-        <w:t>What is a graph?</w:t>
+        <w:t>Supplemental information on graph theory and neural networks have been moved to a selectable pop-up window. This improves the narrative by reducing steps without animation.</w:t>
       </w:r>
     </w:p>
     <w:p>
@@ -819,11 +853,11 @@
         <w:pStyle w:val="ListParagraph"/>
         <w:numPr>
           <w:ilvl w:val="0"/>
-          <w:numId w:val="1"/>
+          <w:numId w:val="2"/>
         </w:numPr>
       </w:pPr>
       <w:r>
-        <w:t>What is machine learning?</w:t>
+        <w:t>Loss chart has been recreated with D3.js. Previously, this was a static image created with matplotlib. Creating this chart in D3.js allowed me to sync highlights of the ML epochs between both visualizations.</w:t>
       </w:r>
     </w:p>
     <w:p>
@@ -831,11 +865,37 @@
         <w:pStyle w:val="ListParagraph"/>
         <w:numPr>
           <w:ilvl w:val="0"/>
-          <w:numId w:val="1"/>
+          <w:numId w:val="2"/>
         </w:numPr>
       </w:pPr>
       <w:r>
-        <w:t>Is a metro system effective for graph machine learning?</w:t>
+        <w:t>Final graph layout now reflects the WMATA map closely. In response to Gloria’s feedback, I added a final layout that should allow readers to better compare a familiar metro map with the graph representation of it.</w:t>
+      </w:r>
+    </w:p>
+    <w:p>
+      <w:pPr>
+        <w:pStyle w:val="ListParagraph"/>
+        <w:numPr>
+          <w:ilvl w:val="0"/>
+          <w:numId w:val="2"/>
+        </w:numPr>
+      </w:pPr>
+      <w:r>
+        <w:t xml:space="preserve">Minor tweaks on </w:t>
+      </w:r>
+      <w:r>
+        <w:t>visualization sizes and text formats</w:t>
+      </w:r>
+      <w:r>
+        <w:t>.</w:t>
+      </w:r>
+    </w:p>
+    <w:p>
+      <w:pPr>
+        <w:pStyle w:val="Heading2"/>
+      </w:pPr>
+      <w:r>
+        <w:t>Final Remarks</w:t>
       </w:r>
     </w:p>
     <w:sectPr>
@@ -963,8 +1023,124 @@
       </w:rPr>
     </w:lvl>
   </w:abstractNum>
+  <w:abstractNum w:abstractNumId="1" w15:restartNumberingAfterBreak="0">
+    <w:nsid w:val="366749EC"/>
+    <w:multiLevelType w:val="hybridMultilevel"/>
+    <w:tmpl w:val="597C6920"/>
+    <w:lvl w:ilvl="0" w:tplc="04090001">
+      <w:start w:val="1"/>
+      <w:numFmt w:val="bullet"/>
+      <w:lvlText w:val=""/>
+      <w:lvlJc w:val="left"/>
+      <w:pPr>
+        <w:ind w:left="720" w:hanging="360"/>
+      </w:pPr>
+      <w:rPr>
+        <w:rFonts w:ascii="Symbol" w:hAnsi="Symbol" w:hint="default"/>
+      </w:rPr>
+    </w:lvl>
+    <w:lvl w:ilvl="1" w:tplc="04090003" w:tentative="1">
+      <w:start w:val="1"/>
+      <w:numFmt w:val="bullet"/>
+      <w:lvlText w:val="o"/>
+      <w:lvlJc w:val="left"/>
+      <w:pPr>
+        <w:ind w:left="1440" w:hanging="360"/>
+      </w:pPr>
+      <w:rPr>
+        <w:rFonts w:ascii="Courier New" w:hAnsi="Courier New" w:cs="Courier New" w:hint="default"/>
+      </w:rPr>
+    </w:lvl>
+    <w:lvl w:ilvl="2" w:tplc="04090005" w:tentative="1">
+      <w:start w:val="1"/>
+      <w:numFmt w:val="bullet"/>
+      <w:lvlText w:val=""/>
+      <w:lvlJc w:val="left"/>
+      <w:pPr>
+        <w:ind w:left="2160" w:hanging="360"/>
+      </w:pPr>
+      <w:rPr>
+        <w:rFonts w:ascii="Wingdings" w:hAnsi="Wingdings" w:hint="default"/>
+      </w:rPr>
+    </w:lvl>
+    <w:lvl w:ilvl="3" w:tplc="04090001" w:tentative="1">
+      <w:start w:val="1"/>
+      <w:numFmt w:val="bullet"/>
+      <w:lvlText w:val=""/>
+      <w:lvlJc w:val="left"/>
+      <w:pPr>
+        <w:ind w:left="2880" w:hanging="360"/>
+      </w:pPr>
+      <w:rPr>
+        <w:rFonts w:ascii="Symbol" w:hAnsi="Symbol" w:hint="default"/>
+      </w:rPr>
+    </w:lvl>
+    <w:lvl w:ilvl="4" w:tplc="04090003" w:tentative="1">
+      <w:start w:val="1"/>
+      <w:numFmt w:val="bullet"/>
+      <w:lvlText w:val="o"/>
+      <w:lvlJc w:val="left"/>
+      <w:pPr>
+        <w:ind w:left="3600" w:hanging="360"/>
+      </w:pPr>
+      <w:rPr>
+        <w:rFonts w:ascii="Courier New" w:hAnsi="Courier New" w:cs="Courier New" w:hint="default"/>
+      </w:rPr>
+    </w:lvl>
+    <w:lvl w:ilvl="5" w:tplc="04090005" w:tentative="1">
+      <w:start w:val="1"/>
+      <w:numFmt w:val="bullet"/>
+      <w:lvlText w:val=""/>
+      <w:lvlJc w:val="left"/>
+      <w:pPr>
+        <w:ind w:left="4320" w:hanging="360"/>
+      </w:pPr>
+      <w:rPr>
+        <w:rFonts w:ascii="Wingdings" w:hAnsi="Wingdings" w:hint="default"/>
+      </w:rPr>
+    </w:lvl>
+    <w:lvl w:ilvl="6" w:tplc="04090001" w:tentative="1">
+      <w:start w:val="1"/>
+      <w:numFmt w:val="bullet"/>
+      <w:lvlText w:val=""/>
+      <w:lvlJc w:val="left"/>
+      <w:pPr>
+        <w:ind w:left="5040" w:hanging="360"/>
+      </w:pPr>
+      <w:rPr>
+        <w:rFonts w:ascii="Symbol" w:hAnsi="Symbol" w:hint="default"/>
+      </w:rPr>
+    </w:lvl>
+    <w:lvl w:ilvl="7" w:tplc="04090003" w:tentative="1">
+      <w:start w:val="1"/>
+      <w:numFmt w:val="bullet"/>
+      <w:lvlText w:val="o"/>
+      <w:lvlJc w:val="left"/>
+      <w:pPr>
+        <w:ind w:left="5760" w:hanging="360"/>
+      </w:pPr>
+      <w:rPr>
+        <w:rFonts w:ascii="Courier New" w:hAnsi="Courier New" w:cs="Courier New" w:hint="default"/>
+      </w:rPr>
+    </w:lvl>
+    <w:lvl w:ilvl="8" w:tplc="04090005" w:tentative="1">
+      <w:start w:val="1"/>
+      <w:numFmt w:val="bullet"/>
+      <w:lvlText w:val=""/>
+      <w:lvlJc w:val="left"/>
+      <w:pPr>
+        <w:ind w:left="6480" w:hanging="360"/>
+      </w:pPr>
+      <w:rPr>
+        <w:rFonts w:ascii="Wingdings" w:hAnsi="Wingdings" w:hint="default"/>
+      </w:rPr>
+    </w:lvl>
+  </w:abstractNum>
   <w:num w:numId="1">
     <w:abstractNumId w:val="0"/>
+  </w:num>
+  <w:num w:numId="2">
+    <w:abstractNumId w:val="1"/>
   </w:num>
 </w:numbering>
 </file>

</xml_diff>